<commit_message>
updated the census api work
</commit_message>
<xml_diff>
--- a/Handouts/Syllabus.docx
+++ b/Handouts/Syllabus.docx
@@ -65,18 +65,14 @@
           <w:tab w:val="left" w:pos="3360"/>
           <w:tab w:val="left" w:pos="3920"/>
           <w:tab w:val="left" w:pos="4480"/>
-          <w:tab w:val="left" w:pos="5040"/>
-          <w:tab w:val="left" w:pos="5600"/>
-          <w:tab w:val="left" w:pos="6160"/>
-          <w:tab w:val="left" w:pos="6720"/>
-        </w:tabs>
-        <w:autoSpaceDE w:val="0"/>
-        <w:autoSpaceDN w:val="0"/>
-        <w:adjustRightInd w:val="0"/>
-        <w:rPr>
-          <w:rFonts w:ascii="Baskerville" w:hAnsi="Baskerville" w:cs="Arial"/>
-          <w:color w:val="000087"/>
-          <w:u w:val="single" w:color="000087"/>
+        </w:tabs>
+        <w:autoSpaceDE w:val="0"/>
+        <w:autoSpaceDN w:val="0"/>
+        <w:adjustRightInd w:val="0"/>
+        <w:rPr>
+          <w:rStyle w:val="Hyperlink"/>
+          <w:rFonts w:ascii="Baskerville" w:hAnsi="Baskerville" w:cs="Arial"/>
+          <w:u w:color="000087"/>
         </w:rPr>
       </w:pPr>
       <w:r>
@@ -90,7 +86,6 @@
           <w:rPr>
             <w:rStyle w:val="Hyperlink"/>
             <w:rFonts w:ascii="Baskerville" w:hAnsi="Baskerville" w:cs="Arial"/>
-            <w:u w:color="000087"/>
           </w:rPr>
           <w:t>a-pah@kellogg.northwestern.edu</w:t>
         </w:r>
@@ -108,6 +103,137 @@
           <w:tab w:val="left" w:pos="3360"/>
           <w:tab w:val="left" w:pos="3920"/>
           <w:tab w:val="left" w:pos="4480"/>
+        </w:tabs>
+        <w:autoSpaceDE w:val="0"/>
+        <w:autoSpaceDN w:val="0"/>
+        <w:adjustRightInd w:val="0"/>
+        <w:rPr>
+          <w:rStyle w:val="Hyperlink"/>
+          <w:rFonts w:ascii="Baskerville" w:hAnsi="Baskerville" w:cs="Arial"/>
+          <w:u w:val="none"/>
+        </w:rPr>
+      </w:pPr>
+    </w:p>
+    <w:p>
+      <w:pPr>
+        <w:widowControl w:val="0"/>
+        <w:tabs>
+          <w:tab w:val="left" w:pos="560"/>
+          <w:tab w:val="left" w:pos="1120"/>
+          <w:tab w:val="left" w:pos="1680"/>
+          <w:tab w:val="left" w:pos="2240"/>
+          <w:tab w:val="left" w:pos="2800"/>
+          <w:tab w:val="left" w:pos="3360"/>
+          <w:tab w:val="left" w:pos="3920"/>
+          <w:tab w:val="left" w:pos="4480"/>
+        </w:tabs>
+        <w:autoSpaceDE w:val="0"/>
+        <w:autoSpaceDN w:val="0"/>
+        <w:adjustRightInd w:val="0"/>
+        <w:rPr>
+          <w:rFonts w:ascii="Baskerville" w:hAnsi="Baskerville" w:cs="Arial"/>
+          <w:b/>
+          <w:color w:val="000000" w:themeColor="text1"/>
+        </w:rPr>
+      </w:pPr>
+      <w:r>
+        <w:rPr>
+          <w:rStyle w:val="Hyperlink"/>
+          <w:rFonts w:ascii="Baskerville" w:hAnsi="Baskerville" w:cs="Arial"/>
+          <w:b/>
+          <w:color w:val="000000" w:themeColor="text1"/>
+          <w:u w:val="none"/>
+        </w:rPr>
+        <w:t xml:space="preserve">Teaching </w:t>
+      </w:r>
+      <w:proofErr w:type="spellStart"/>
+      <w:r>
+        <w:rPr>
+          <w:rStyle w:val="Hyperlink"/>
+          <w:rFonts w:ascii="Baskerville" w:hAnsi="Baskerville" w:cs="Arial"/>
+          <w:b/>
+          <w:color w:val="000000" w:themeColor="text1"/>
+          <w:u w:val="none"/>
+        </w:rPr>
+        <w:t>Assitants</w:t>
+      </w:r>
+      <w:proofErr w:type="spellEnd"/>
+      <w:r>
+        <w:rPr>
+          <w:rStyle w:val="Hyperlink"/>
+          <w:rFonts w:ascii="Baskerville" w:hAnsi="Baskerville" w:cs="Arial"/>
+          <w:b/>
+          <w:color w:val="000000" w:themeColor="text1"/>
+          <w:u w:val="none"/>
+        </w:rPr>
+        <w:br/>
+      </w:r>
+      <w:r>
+        <w:rPr>
+          <w:rFonts w:ascii="Baskerville" w:hAnsi="Baskerville"/>
+          <w:color w:val="2D3B45"/>
+        </w:rPr>
+        <w:t>Wei Lei</w:t>
+      </w:r>
+      <w:r>
+        <w:rPr>
+          <w:rFonts w:ascii="Baskerville" w:hAnsi="Baskerville"/>
+          <w:color w:val="2D3B45"/>
+        </w:rPr>
+        <w:tab/>
+      </w:r>
+      <w:hyperlink r:id="rId8" w:history="1">
+        <w:r>
+          <w:rPr>
+            <w:rStyle w:val="Hyperlink"/>
+            <w:rFonts w:ascii="Baskerville" w:hAnsi="Baskerville"/>
+          </w:rPr>
+          <w:t>weihualei2017@u.northwestern.edu</w:t>
+        </w:r>
+      </w:hyperlink>
+      <w:r>
+        <w:rPr>
+          <w:rFonts w:ascii="Baskerville" w:hAnsi="Baskerville"/>
+          <w:color w:val="2D3B45"/>
+        </w:rPr>
+        <w:br/>
+      </w:r>
+      <w:r>
+        <w:rPr>
+          <w:rFonts w:ascii="Baskerville" w:hAnsi="Baskerville"/>
+          <w:color w:val="2D3B45"/>
+        </w:rPr>
+        <w:t>Jessica Yu</w:t>
+      </w:r>
+      <w:r>
+        <w:rPr>
+          <w:rFonts w:ascii="Baskerville" w:hAnsi="Baskerville"/>
+          <w:color w:val="2D3B45"/>
+        </w:rPr>
+        <w:t xml:space="preserve"> </w:t>
+      </w:r>
+      <w:hyperlink r:id="rId9" w:history="1">
+        <w:r>
+          <w:rPr>
+            <w:rStyle w:val="Hyperlink"/>
+            <w:rFonts w:ascii="Baskerville" w:hAnsi="Baskerville"/>
+          </w:rPr>
+          <w:t>jessicayu2014@u.northwestern.edu</w:t>
+        </w:r>
+      </w:hyperlink>
+    </w:p>
+    <w:p>
+      <w:pPr>
+        <w:widowControl w:val="0"/>
+        <w:tabs>
+          <w:tab w:val="left" w:pos="560"/>
+          <w:tab w:val="left" w:pos="1120"/>
+          <w:tab w:val="left" w:pos="1680"/>
+          <w:tab w:val="left" w:pos="2240"/>
+          <w:tab w:val="left" w:pos="2800"/>
+          <w:tab w:val="left" w:pos="3360"/>
+          <w:tab w:val="left" w:pos="3920"/>
+          <w:tab w:val="left" w:pos="4480"/>
           <w:tab w:val="left" w:pos="5040"/>
           <w:tab w:val="left" w:pos="5600"/>
           <w:tab w:val="left" w:pos="6160"/>
@@ -248,6 +374,159 @@
         <w:autoSpaceDN w:val="0"/>
         <w:adjustRightInd w:val="0"/>
         <w:rPr>
+          <w:rFonts w:ascii="Baskerville" w:hAnsi="Baskerville" w:cs="Verdana"/>
+        </w:rPr>
+      </w:pPr>
+    </w:p>
+    <w:p>
+      <w:pPr>
+        <w:widowControl w:val="0"/>
+        <w:tabs>
+          <w:tab w:val="left" w:pos="560"/>
+          <w:tab w:val="left" w:pos="1120"/>
+          <w:tab w:val="left" w:pos="1680"/>
+          <w:tab w:val="left" w:pos="2240"/>
+          <w:tab w:val="left" w:pos="2800"/>
+          <w:tab w:val="left" w:pos="3360"/>
+          <w:tab w:val="left" w:pos="3920"/>
+          <w:tab w:val="left" w:pos="4480"/>
+          <w:tab w:val="left" w:pos="5040"/>
+          <w:tab w:val="left" w:pos="5600"/>
+          <w:tab w:val="left" w:pos="6160"/>
+          <w:tab w:val="left" w:pos="6720"/>
+        </w:tabs>
+        <w:autoSpaceDE w:val="0"/>
+        <w:autoSpaceDN w:val="0"/>
+        <w:adjustRightInd w:val="0"/>
+        <w:rPr>
+          <w:rFonts w:ascii="Baskerville" w:hAnsi="Baskerville" w:cs="Arial"/>
+        </w:rPr>
+      </w:pPr>
+      <w:r>
+        <w:rPr>
+          <w:rFonts w:ascii="Baskerville" w:hAnsi="Baskerville" w:cs="Arial"/>
+          <w:b/>
+        </w:rPr>
+        <w:t>Important Note</w:t>
+      </w:r>
+    </w:p>
+    <w:p>
+      <w:pPr>
+        <w:widowControl w:val="0"/>
+        <w:tabs>
+          <w:tab w:val="left" w:pos="560"/>
+          <w:tab w:val="left" w:pos="1120"/>
+          <w:tab w:val="left" w:pos="1680"/>
+          <w:tab w:val="left" w:pos="2240"/>
+          <w:tab w:val="left" w:pos="2800"/>
+          <w:tab w:val="left" w:pos="3360"/>
+          <w:tab w:val="left" w:pos="3920"/>
+          <w:tab w:val="left" w:pos="4480"/>
+          <w:tab w:val="left" w:pos="5040"/>
+          <w:tab w:val="left" w:pos="5600"/>
+          <w:tab w:val="left" w:pos="6160"/>
+          <w:tab w:val="left" w:pos="6720"/>
+        </w:tabs>
+        <w:autoSpaceDE w:val="0"/>
+        <w:autoSpaceDN w:val="0"/>
+        <w:adjustRightInd w:val="0"/>
+        <w:rPr>
+          <w:rFonts w:ascii="Baskerville" w:hAnsi="Baskerville" w:cs="Arial"/>
+          <w:b/>
+          <w:iCs/>
+        </w:rPr>
+      </w:pPr>
+      <w:r>
+        <w:rPr>
+          <w:rFonts w:ascii="Baskerville" w:hAnsi="Baskerville" w:cs="Arial"/>
+          <w:iCs/>
+        </w:rPr>
+        <w:t xml:space="preserve">Since this class is not on the regular timing for fall quarter, it </w:t>
+      </w:r>
+      <w:r>
+        <w:rPr>
+          <w:rFonts w:ascii="Baskerville" w:hAnsi="Baskerville" w:cs="Arial"/>
+          <w:b/>
+          <w:iCs/>
+        </w:rPr>
+        <w:t>does not</w:t>
+      </w:r>
+      <w:r>
+        <w:rPr>
+          <w:rFonts w:ascii="Baskerville" w:hAnsi="Baskerville" w:cs="Arial"/>
+          <w:iCs/>
+        </w:rPr>
+        <w:t xml:space="preserve"> follow the administrative timing of other courses. If you do no</w:t>
+      </w:r>
+      <w:r>
+        <w:rPr>
+          <w:rFonts w:ascii="Baskerville" w:hAnsi="Baskerville" w:cs="Arial"/>
+          <w:iCs/>
+        </w:rPr>
+        <w:t>t</w:t>
+      </w:r>
+      <w:r>
+        <w:rPr>
+          <w:rFonts w:ascii="Baskerville" w:hAnsi="Baskerville" w:cs="Arial"/>
+          <w:iCs/>
+        </w:rPr>
+        <w:t xml:space="preserve"> intend to finish the class for some reason, you must </w:t>
+      </w:r>
+      <w:r>
+        <w:rPr>
+          <w:rFonts w:ascii="Baskerville" w:hAnsi="Baskerville" w:cs="Arial"/>
+          <w:b/>
+          <w:iCs/>
+        </w:rPr>
+        <w:t xml:space="preserve">withdraw on Caesar by Friday, September </w:t>
+      </w:r>
+      <w:r>
+        <w:rPr>
+          <w:rFonts w:ascii="Baskerville" w:hAnsi="Baskerville" w:cs="Arial"/>
+          <w:b/>
+          <w:iCs/>
+        </w:rPr>
+        <w:t>6</w:t>
+      </w:r>
+      <w:r>
+        <w:rPr>
+          <w:rFonts w:ascii="Baskerville" w:hAnsi="Baskerville" w:cs="Arial"/>
+          <w:b/>
+          <w:iCs/>
+          <w:vertAlign w:val="superscript"/>
+        </w:rPr>
+        <w:t>th</w:t>
+      </w:r>
+      <w:r>
+        <w:rPr>
+          <w:rFonts w:ascii="Baskerville" w:hAnsi="Baskerville" w:cs="Arial"/>
+          <w:b/>
+          <w:iCs/>
+        </w:rPr>
+        <w:t xml:space="preserve">. </w:t>
+      </w:r>
+    </w:p>
+    <w:p>
+      <w:pPr>
+        <w:widowControl w:val="0"/>
+        <w:tabs>
+          <w:tab w:val="left" w:pos="560"/>
+          <w:tab w:val="left" w:pos="1120"/>
+          <w:tab w:val="left" w:pos="1680"/>
+          <w:tab w:val="left" w:pos="2240"/>
+          <w:tab w:val="left" w:pos="2800"/>
+          <w:tab w:val="left" w:pos="3360"/>
+          <w:tab w:val="left" w:pos="3920"/>
+          <w:tab w:val="left" w:pos="4480"/>
+          <w:tab w:val="left" w:pos="5040"/>
+          <w:tab w:val="left" w:pos="5600"/>
+          <w:tab w:val="left" w:pos="6160"/>
+          <w:tab w:val="left" w:pos="6720"/>
+        </w:tabs>
+        <w:autoSpaceDE w:val="0"/>
+        <w:autoSpaceDN w:val="0"/>
+        <w:adjustRightInd w:val="0"/>
+        <w:rPr>
           <w:rFonts w:ascii="Baskerville" w:hAnsi="Baskerville" w:cs="Arial"/>
           <w:i/>
           <w:iCs/>
@@ -333,7 +612,7 @@
         </w:rPr>
         <w:t xml:space="preserve"> distribution (</w:t>
       </w:r>
-      <w:hyperlink r:id="rId8" w:history="1">
+      <w:hyperlink r:id="rId10" w:history="1">
         <w:r>
           <w:rPr>
             <w:rStyle w:val="Hyperlink"/>
@@ -372,7 +651,7 @@
         </w:rPr>
         <w:t xml:space="preserve">We have videos detailing the installation here --- </w:t>
       </w:r>
-      <w:hyperlink r:id="rId9" w:history="1">
+      <w:hyperlink r:id="rId11" w:history="1">
         <w:r>
           <w:rPr>
             <w:rStyle w:val="Hyperlink"/>
@@ -389,7 +668,7 @@
         </w:rPr>
         <w:t xml:space="preserve"> and </w:t>
       </w:r>
-      <w:hyperlink r:id="rId10" w:history="1">
+      <w:hyperlink r:id="rId12" w:history="1">
         <w:r>
           <w:rPr>
             <w:rStyle w:val="Hyperlink"/>
@@ -542,42 +821,149 @@
           <w:rFonts w:ascii="Baskerville" w:hAnsi="Baskerville" w:cs="Arial"/>
           <w:iCs/>
         </w:rPr>
-        <w:t xml:space="preserve"> additional texts to purchase. </w:t>
-      </w:r>
-    </w:p>
-    <w:p>
-      <w:pPr>
-        <w:widowControl w:val="0"/>
-        <w:tabs>
-          <w:tab w:val="left" w:pos="560"/>
-          <w:tab w:val="left" w:pos="1120"/>
-          <w:tab w:val="left" w:pos="1680"/>
-          <w:tab w:val="left" w:pos="2240"/>
-          <w:tab w:val="left" w:pos="2800"/>
-          <w:tab w:val="left" w:pos="3360"/>
-          <w:tab w:val="left" w:pos="3920"/>
-          <w:tab w:val="left" w:pos="4480"/>
-          <w:tab w:val="left" w:pos="5040"/>
-          <w:tab w:val="left" w:pos="5600"/>
-          <w:tab w:val="left" w:pos="6160"/>
-          <w:tab w:val="left" w:pos="6720"/>
-        </w:tabs>
-        <w:autoSpaceDE w:val="0"/>
-        <w:autoSpaceDN w:val="0"/>
-        <w:adjustRightInd w:val="0"/>
-        <w:rPr>
-          <w:rFonts w:ascii="Baskerville" w:hAnsi="Baskerville" w:cs="Arial"/>
-          <w:iCs/>
-        </w:rPr>
-      </w:pPr>
-      <w:r>
-        <w:rPr>
-          <w:rFonts w:ascii="Baskerville" w:hAnsi="Baskerville" w:cs="Arial"/>
-          <w:iCs/>
-        </w:rPr>
-        <w:t xml:space="preserve">You can download the materials </w:t>
-      </w:r>
-      <w:hyperlink r:id="rId11" w:history="1">
+        <w:t xml:space="preserve"> additional </w:t>
+      </w:r>
+      <w:proofErr w:type="spellStart"/>
+      <w:r>
+        <w:rPr>
+          <w:rFonts w:ascii="Baskerville" w:hAnsi="Baskerville" w:cs="Arial"/>
+          <w:iCs/>
+        </w:rPr>
+        <w:t>text</w:t>
+      </w:r>
+      <w:r>
+        <w:rPr>
+          <w:rFonts w:ascii="Baskerville" w:hAnsi="Baskerville" w:cs="Arial"/>
+          <w:iCs/>
+        </w:rPr>
+        <w:t>books</w:t>
+      </w:r>
+      <w:r>
+        <w:rPr>
+          <w:rFonts w:ascii="Baskerville" w:hAnsi="Baskerville" w:cs="Arial"/>
+          <w:iCs/>
+        </w:rPr>
+        <w:t>s</w:t>
+      </w:r>
+      <w:proofErr w:type="spellEnd"/>
+      <w:r>
+        <w:rPr>
+          <w:rFonts w:ascii="Baskerville" w:hAnsi="Baskerville" w:cs="Arial"/>
+          <w:iCs/>
+        </w:rPr>
+        <w:t xml:space="preserve"> to purchase.</w:t>
+      </w:r>
+    </w:p>
+    <w:p>
+      <w:pPr>
+        <w:widowControl w:val="0"/>
+        <w:tabs>
+          <w:tab w:val="left" w:pos="560"/>
+          <w:tab w:val="left" w:pos="1120"/>
+          <w:tab w:val="left" w:pos="1680"/>
+          <w:tab w:val="left" w:pos="2240"/>
+          <w:tab w:val="left" w:pos="2800"/>
+          <w:tab w:val="left" w:pos="3360"/>
+          <w:tab w:val="left" w:pos="3920"/>
+          <w:tab w:val="left" w:pos="4480"/>
+          <w:tab w:val="left" w:pos="5040"/>
+          <w:tab w:val="left" w:pos="5600"/>
+          <w:tab w:val="left" w:pos="6160"/>
+          <w:tab w:val="left" w:pos="6720"/>
+        </w:tabs>
+        <w:autoSpaceDE w:val="0"/>
+        <w:autoSpaceDN w:val="0"/>
+        <w:adjustRightInd w:val="0"/>
+        <w:rPr>
+          <w:rFonts w:ascii="Baskerville" w:hAnsi="Baskerville" w:cs="Arial"/>
+          <w:iCs/>
+        </w:rPr>
+      </w:pPr>
+      <w:r>
+        <w:rPr>
+          <w:rFonts w:ascii="Baskerville" w:hAnsi="Baskerville" w:cs="Arial"/>
+          <w:iCs/>
+        </w:rPr>
+        <w:t>The homework platform (</w:t>
+      </w:r>
+      <w:proofErr w:type="spellStart"/>
+      <w:r>
+        <w:rPr>
+          <w:rFonts w:ascii="Baskerville" w:hAnsi="Baskerville" w:cs="Arial"/>
+          <w:iCs/>
+        </w:rPr>
+        <w:t>Vocareum</w:t>
+      </w:r>
+      <w:proofErr w:type="spellEnd"/>
+      <w:r>
+        <w:rPr>
+          <w:rFonts w:ascii="Baskerville" w:hAnsi="Baskerville" w:cs="Arial"/>
+          <w:iCs/>
+        </w:rPr>
+        <w:t>) costs $20 to use and is purchased directly from the website.</w:t>
+      </w:r>
+      <w:r>
+        <w:rPr>
+          <w:rFonts w:ascii="Baskerville" w:hAnsi="Baskerville" w:cs="Arial"/>
+          <w:iCs/>
+        </w:rPr>
+        <w:br/>
+      </w:r>
+      <w:r>
+        <w:rPr>
+          <w:rFonts w:ascii="Baskerville" w:hAnsi="Baskerville" w:cs="Arial"/>
+          <w:iCs/>
+        </w:rPr>
+        <w:t xml:space="preserve"> </w:t>
+      </w:r>
+    </w:p>
+    <w:p>
+      <w:pPr>
+        <w:widowControl w:val="0"/>
+        <w:tabs>
+          <w:tab w:val="left" w:pos="560"/>
+          <w:tab w:val="left" w:pos="1120"/>
+          <w:tab w:val="left" w:pos="1680"/>
+          <w:tab w:val="left" w:pos="2240"/>
+          <w:tab w:val="left" w:pos="2800"/>
+          <w:tab w:val="left" w:pos="3360"/>
+          <w:tab w:val="left" w:pos="3920"/>
+          <w:tab w:val="left" w:pos="4480"/>
+          <w:tab w:val="left" w:pos="5040"/>
+          <w:tab w:val="left" w:pos="5600"/>
+          <w:tab w:val="left" w:pos="6160"/>
+          <w:tab w:val="left" w:pos="6720"/>
+        </w:tabs>
+        <w:autoSpaceDE w:val="0"/>
+        <w:autoSpaceDN w:val="0"/>
+        <w:adjustRightInd w:val="0"/>
+        <w:rPr>
+          <w:rFonts w:ascii="Baskerville" w:hAnsi="Baskerville" w:cs="Arial"/>
+          <w:iCs/>
+        </w:rPr>
+      </w:pPr>
+      <w:r>
+        <w:rPr>
+          <w:rFonts w:ascii="Baskerville" w:hAnsi="Baskerville" w:cs="Arial"/>
+          <w:iCs/>
+        </w:rPr>
+        <w:t xml:space="preserve">You can download the </w:t>
+      </w:r>
+      <w:r>
+        <w:rPr>
+          <w:rFonts w:ascii="Baskerville" w:hAnsi="Baskerville" w:cs="Arial"/>
+          <w:iCs/>
+        </w:rPr>
+        <w:t xml:space="preserve">course </w:t>
+      </w:r>
+      <w:r>
+        <w:rPr>
+          <w:rFonts w:ascii="Baskerville" w:hAnsi="Baskerville" w:cs="Arial"/>
+          <w:iCs/>
+        </w:rPr>
+        <w:t xml:space="preserve">materials </w:t>
+      </w:r>
+      <w:hyperlink r:id="rId13" w:history="1">
         <w:r>
           <w:rPr>
             <w:rStyle w:val="Hyperlink"/>
@@ -608,7 +994,7 @@
         </w:rPr>
         <w:t xml:space="preserve"> </w:t>
       </w:r>
-      <w:hyperlink r:id="rId12" w:history="1">
+      <w:hyperlink r:id="rId14" w:history="1">
         <w:r>
           <w:rPr>
             <w:rStyle w:val="Hyperlink"/>
@@ -648,229 +1034,88 @@
         <w:adjustRightInd w:val="0"/>
         <w:rPr>
           <w:rFonts w:ascii="Baskerville" w:hAnsi="Baskerville" w:cs="Arial"/>
-          <w:iCs/>
-        </w:rPr>
-      </w:pPr>
-    </w:p>
-    <w:p>
-      <w:pPr>
-        <w:widowControl w:val="0"/>
-        <w:tabs>
-          <w:tab w:val="left" w:pos="560"/>
-          <w:tab w:val="left" w:pos="1120"/>
-          <w:tab w:val="left" w:pos="1680"/>
-          <w:tab w:val="left" w:pos="2240"/>
-          <w:tab w:val="left" w:pos="2800"/>
-          <w:tab w:val="left" w:pos="3360"/>
-          <w:tab w:val="left" w:pos="3920"/>
-          <w:tab w:val="left" w:pos="4480"/>
-          <w:tab w:val="left" w:pos="5040"/>
-          <w:tab w:val="left" w:pos="5600"/>
-          <w:tab w:val="left" w:pos="6160"/>
-          <w:tab w:val="left" w:pos="6720"/>
-        </w:tabs>
-        <w:autoSpaceDE w:val="0"/>
-        <w:autoSpaceDN w:val="0"/>
-        <w:adjustRightInd w:val="0"/>
-        <w:rPr>
-          <w:rFonts w:ascii="Baskerville" w:hAnsi="Baskerville" w:cs="Arial"/>
-        </w:rPr>
-      </w:pPr>
-      <w:r>
+          <w:i/>
+          <w:iCs/>
+        </w:rPr>
+      </w:pPr>
+    </w:p>
+    <w:p>
+      <w:pPr>
+        <w:widowControl w:val="0"/>
+        <w:tabs>
+          <w:tab w:val="left" w:pos="560"/>
+          <w:tab w:val="left" w:pos="1120"/>
+          <w:tab w:val="left" w:pos="1680"/>
+          <w:tab w:val="left" w:pos="2240"/>
+          <w:tab w:val="left" w:pos="2800"/>
+          <w:tab w:val="left" w:pos="3360"/>
+          <w:tab w:val="left" w:pos="3920"/>
+          <w:tab w:val="left" w:pos="4480"/>
+          <w:tab w:val="left" w:pos="5040"/>
+          <w:tab w:val="left" w:pos="5600"/>
+          <w:tab w:val="left" w:pos="6160"/>
+          <w:tab w:val="left" w:pos="6720"/>
+        </w:tabs>
+        <w:autoSpaceDE w:val="0"/>
+        <w:autoSpaceDN w:val="0"/>
+        <w:adjustRightInd w:val="0"/>
         <w:rPr>
           <w:rFonts w:ascii="Baskerville" w:hAnsi="Baskerville" w:cs="Arial"/>
           <w:b/>
         </w:rPr>
-        <w:t>Important Note</w:t>
-      </w:r>
-    </w:p>
-    <w:p>
-      <w:pPr>
-        <w:widowControl w:val="0"/>
-        <w:tabs>
-          <w:tab w:val="left" w:pos="560"/>
-          <w:tab w:val="left" w:pos="1120"/>
-          <w:tab w:val="left" w:pos="1680"/>
-          <w:tab w:val="left" w:pos="2240"/>
-          <w:tab w:val="left" w:pos="2800"/>
-          <w:tab w:val="left" w:pos="3360"/>
-          <w:tab w:val="left" w:pos="3920"/>
-          <w:tab w:val="left" w:pos="4480"/>
-          <w:tab w:val="left" w:pos="5040"/>
-          <w:tab w:val="left" w:pos="5600"/>
-          <w:tab w:val="left" w:pos="6160"/>
-          <w:tab w:val="left" w:pos="6720"/>
-        </w:tabs>
-        <w:autoSpaceDE w:val="0"/>
-        <w:autoSpaceDN w:val="0"/>
-        <w:adjustRightInd w:val="0"/>
+      </w:pPr>
+      <w:bookmarkStart w:id="0" w:name="_GoBack"/>
+      <w:r>
         <w:rPr>
           <w:rFonts w:ascii="Baskerville" w:hAnsi="Baskerville" w:cs="Arial"/>
           <w:b/>
-          <w:iCs/>
-        </w:rPr>
-      </w:pPr>
-      <w:r>
-        <w:rPr>
-          <w:rFonts w:ascii="Baskerville" w:hAnsi="Baskerville" w:cs="Arial"/>
-          <w:iCs/>
-        </w:rPr>
-        <w:t xml:space="preserve">Since this class is not on the regular timing for fall quarter, it </w:t>
-      </w:r>
-      <w:r>
-        <w:rPr>
-          <w:rFonts w:ascii="Baskerville" w:hAnsi="Baskerville" w:cs="Arial"/>
-          <w:b/>
-          <w:iCs/>
-        </w:rPr>
-        <w:t>does not</w:t>
-      </w:r>
-      <w:r>
-        <w:rPr>
-          <w:rFonts w:ascii="Baskerville" w:hAnsi="Baskerville" w:cs="Arial"/>
-          <w:iCs/>
-        </w:rPr>
-        <w:t xml:space="preserve"> follow the administrative timing of other courses. If you do </w:t>
-      </w:r>
-      <w:proofErr w:type="spellStart"/>
-      <w:r>
-        <w:rPr>
-          <w:rFonts w:ascii="Baskerville" w:hAnsi="Baskerville" w:cs="Arial"/>
-          <w:iCs/>
-        </w:rPr>
-        <w:t>no</w:t>
-      </w:r>
-      <w:proofErr w:type="spellEnd"/>
-      <w:r>
-        <w:rPr>
-          <w:rFonts w:ascii="Baskerville" w:hAnsi="Baskerville" w:cs="Arial"/>
-          <w:iCs/>
-        </w:rPr>
-        <w:t xml:space="preserve"> intend to finish the class for some reason, you must </w:t>
-      </w:r>
-      <w:r>
-        <w:rPr>
-          <w:rFonts w:ascii="Baskerville" w:hAnsi="Baskerville" w:cs="Arial"/>
-          <w:b/>
-          <w:iCs/>
-        </w:rPr>
-        <w:t>withdraw on Caesar by Friday, September 7</w:t>
-      </w:r>
-      <w:r>
-        <w:rPr>
-          <w:rFonts w:ascii="Baskerville" w:hAnsi="Baskerville" w:cs="Arial"/>
-          <w:b/>
-          <w:iCs/>
-          <w:vertAlign w:val="superscript"/>
-        </w:rPr>
-        <w:t>th</w:t>
-      </w:r>
-      <w:r>
-        <w:rPr>
-          <w:rFonts w:ascii="Baskerville" w:hAnsi="Baskerville" w:cs="Arial"/>
-          <w:b/>
-          <w:iCs/>
-        </w:rPr>
-        <w:t xml:space="preserve">. </w:t>
-      </w:r>
-    </w:p>
-    <w:p>
-      <w:pPr>
-        <w:widowControl w:val="0"/>
-        <w:tabs>
-          <w:tab w:val="left" w:pos="560"/>
-          <w:tab w:val="left" w:pos="1120"/>
-          <w:tab w:val="left" w:pos="1680"/>
-          <w:tab w:val="left" w:pos="2240"/>
-          <w:tab w:val="left" w:pos="2800"/>
-          <w:tab w:val="left" w:pos="3360"/>
-          <w:tab w:val="left" w:pos="3920"/>
-          <w:tab w:val="left" w:pos="4480"/>
-          <w:tab w:val="left" w:pos="5040"/>
-          <w:tab w:val="left" w:pos="5600"/>
-          <w:tab w:val="left" w:pos="6160"/>
-          <w:tab w:val="left" w:pos="6720"/>
-        </w:tabs>
-        <w:autoSpaceDE w:val="0"/>
-        <w:autoSpaceDN w:val="0"/>
-        <w:adjustRightInd w:val="0"/>
+        </w:rPr>
+        <w:t>Grading</w:t>
+      </w:r>
+    </w:p>
+    <w:p>
+      <w:pPr>
+        <w:widowControl w:val="0"/>
+        <w:tabs>
+          <w:tab w:val="left" w:pos="560"/>
+          <w:tab w:val="left" w:pos="1120"/>
+          <w:tab w:val="left" w:pos="1680"/>
+          <w:tab w:val="left" w:pos="2240"/>
+          <w:tab w:val="left" w:pos="2800"/>
+          <w:tab w:val="left" w:pos="3360"/>
+          <w:tab w:val="left" w:pos="3920"/>
+          <w:tab w:val="left" w:pos="4480"/>
+          <w:tab w:val="left" w:pos="5040"/>
+          <w:tab w:val="left" w:pos="5600"/>
+          <w:tab w:val="left" w:pos="6160"/>
+          <w:tab w:val="left" w:pos="6720"/>
+        </w:tabs>
+        <w:autoSpaceDE w:val="0"/>
+        <w:autoSpaceDN w:val="0"/>
+        <w:adjustRightInd w:val="0"/>
+        <w:rPr>
+          <w:rFonts w:ascii="Baskerville" w:hAnsi="Baskerville" w:cs="Arial"/>
+        </w:rPr>
+      </w:pPr>
+      <w:r>
         <w:rPr>
           <w:rFonts w:ascii="Baskerville" w:hAnsi="Baskerville" w:cs="Arial"/>
           <w:i/>
           <w:iCs/>
         </w:rPr>
-      </w:pPr>
-    </w:p>
-    <w:p>
-      <w:pPr>
-        <w:widowControl w:val="0"/>
-        <w:tabs>
-          <w:tab w:val="left" w:pos="560"/>
-          <w:tab w:val="left" w:pos="1120"/>
-          <w:tab w:val="left" w:pos="1680"/>
-          <w:tab w:val="left" w:pos="2240"/>
-          <w:tab w:val="left" w:pos="2800"/>
-          <w:tab w:val="left" w:pos="3360"/>
-          <w:tab w:val="left" w:pos="3920"/>
-          <w:tab w:val="left" w:pos="4480"/>
-          <w:tab w:val="left" w:pos="5040"/>
-          <w:tab w:val="left" w:pos="5600"/>
-          <w:tab w:val="left" w:pos="6160"/>
-          <w:tab w:val="left" w:pos="6720"/>
-        </w:tabs>
-        <w:autoSpaceDE w:val="0"/>
-        <w:autoSpaceDN w:val="0"/>
-        <w:adjustRightInd w:val="0"/>
-        <w:rPr>
-          <w:rFonts w:ascii="Baskerville" w:hAnsi="Baskerville" w:cs="Arial"/>
-          <w:b/>
-        </w:rPr>
-      </w:pPr>
-      <w:r>
-        <w:rPr>
-          <w:rFonts w:ascii="Baskerville" w:hAnsi="Baskerville" w:cs="Arial"/>
-          <w:b/>
-        </w:rPr>
-        <w:t>Grading</w:t>
-      </w:r>
-    </w:p>
-    <w:p>
-      <w:pPr>
-        <w:widowControl w:val="0"/>
-        <w:tabs>
-          <w:tab w:val="left" w:pos="560"/>
-          <w:tab w:val="left" w:pos="1120"/>
-          <w:tab w:val="left" w:pos="1680"/>
-          <w:tab w:val="left" w:pos="2240"/>
-          <w:tab w:val="left" w:pos="2800"/>
-          <w:tab w:val="left" w:pos="3360"/>
-          <w:tab w:val="left" w:pos="3920"/>
-          <w:tab w:val="left" w:pos="4480"/>
-          <w:tab w:val="left" w:pos="5040"/>
-          <w:tab w:val="left" w:pos="5600"/>
-          <w:tab w:val="left" w:pos="6160"/>
-          <w:tab w:val="left" w:pos="6720"/>
-        </w:tabs>
-        <w:autoSpaceDE w:val="0"/>
-        <w:autoSpaceDN w:val="0"/>
-        <w:adjustRightInd w:val="0"/>
-        <w:rPr>
-          <w:rFonts w:ascii="Baskerville" w:hAnsi="Baskerville" w:cs="Arial"/>
-        </w:rPr>
-      </w:pPr>
-      <w:r>
-        <w:rPr>
-          <w:rFonts w:ascii="Baskerville" w:hAnsi="Baskerville" w:cs="Arial"/>
-          <w:i/>
-          <w:iCs/>
-        </w:rPr>
         <w:t>Assignments</w:t>
       </w:r>
       <w:r>
         <w:rPr>
           <w:rFonts w:ascii="Baskerville" w:hAnsi="Baskerville" w:cs="Arial"/>
         </w:rPr>
-        <w:t xml:space="preserve"> (90</w:t>
+        <w:t xml:space="preserve"> (</w:t>
+      </w:r>
+      <w:r>
+        <w:rPr>
+          <w:rFonts w:ascii="Baskerville" w:hAnsi="Baskerville" w:cs="Arial"/>
+        </w:rPr>
+        <w:t>100</w:t>
       </w:r>
       <w:r>
         <w:rPr>
@@ -890,7 +1135,7 @@
         </w:rPr>
         <w:t xml:space="preserve">Each assignment is topically related to the content from that day in class and will be made available at the end of each day on </w:t>
       </w:r>
-      <w:hyperlink r:id="rId13" w:history="1">
+      <w:hyperlink r:id="rId15" w:history="1">
         <w:proofErr w:type="spellStart"/>
         <w:r>
           <w:rPr>
@@ -981,7 +1226,13 @@
         <w:rPr>
           <w:rFonts w:ascii="Baskerville" w:hAnsi="Baskerville" w:cs="Arial"/>
         </w:rPr>
-        <w:t xml:space="preserve"> and each assignment is worth 11.2</w:t>
+        <w:t xml:space="preserve"> and each assignment is worth 1</w:t>
+      </w:r>
+      <w:r>
+        <w:rPr>
+          <w:rFonts w:ascii="Baskerville" w:hAnsi="Baskerville" w:cs="Arial"/>
+        </w:rPr>
+        <w:t>2.</w:t>
       </w:r>
       <w:r>
         <w:rPr>
@@ -1043,13 +1294,25 @@
         <w:rPr>
           <w:rFonts w:ascii="Baskerville" w:hAnsi="Baskerville" w:cs="Arial"/>
         </w:rPr>
-        <w:t>Assignments 1-4 will be due on Monday, September 1</w:t>
-      </w:r>
-      <w:r>
-        <w:rPr>
-          <w:rFonts w:ascii="Baskerville" w:hAnsi="Baskerville" w:cs="Arial"/>
-        </w:rPr>
-        <w:t>0</w:t>
+        <w:t xml:space="preserve">Assignments 1-4 will be due on </w:t>
+      </w:r>
+      <w:r>
+        <w:rPr>
+          <w:rFonts w:ascii="Baskerville" w:hAnsi="Baskerville" w:cs="Arial"/>
+        </w:rPr>
+        <w:t>Tuesd</w:t>
+      </w:r>
+      <w:r>
+        <w:rPr>
+          <w:rFonts w:ascii="Baskerville" w:hAnsi="Baskerville" w:cs="Arial"/>
+        </w:rPr>
+        <w:t xml:space="preserve">ay, September </w:t>
+      </w:r>
+      <w:r>
+        <w:rPr>
+          <w:rFonts w:ascii="Baskerville" w:hAnsi="Baskerville" w:cs="Arial"/>
+        </w:rPr>
+        <w:t>10</w:t>
       </w:r>
       <w:r>
         <w:rPr>
@@ -1111,7 +1374,7 @@
         <w:rPr>
           <w:rFonts w:ascii="Baskerville" w:hAnsi="Baskerville" w:cs="Arial"/>
         </w:rPr>
-        <w:t>8</w:t>
+        <w:t>7</w:t>
       </w:r>
       <w:r>
         <w:rPr>
@@ -1127,200 +1390,140 @@
         <w:t xml:space="preserve"> by 9am.</w:t>
       </w:r>
     </w:p>
-    <w:p>
-      <w:pPr>
-        <w:widowControl w:val="0"/>
-        <w:tabs>
-          <w:tab w:val="left" w:pos="560"/>
-          <w:tab w:val="left" w:pos="1120"/>
-          <w:tab w:val="left" w:pos="1680"/>
-          <w:tab w:val="left" w:pos="2240"/>
-          <w:tab w:val="left" w:pos="2800"/>
-          <w:tab w:val="left" w:pos="3360"/>
-          <w:tab w:val="left" w:pos="3920"/>
-          <w:tab w:val="left" w:pos="4480"/>
-          <w:tab w:val="left" w:pos="5040"/>
-          <w:tab w:val="left" w:pos="5600"/>
-          <w:tab w:val="left" w:pos="6160"/>
-          <w:tab w:val="left" w:pos="6720"/>
-        </w:tabs>
-        <w:autoSpaceDE w:val="0"/>
-        <w:autoSpaceDN w:val="0"/>
-        <w:adjustRightInd w:val="0"/>
-        <w:rPr>
-          <w:rFonts w:ascii="Baskerville" w:hAnsi="Baskerville" w:cs="Arial"/>
-        </w:rPr>
-      </w:pPr>
-    </w:p>
-    <w:p>
-      <w:pPr>
-        <w:widowControl w:val="0"/>
-        <w:tabs>
-          <w:tab w:val="left" w:pos="560"/>
-          <w:tab w:val="left" w:pos="1120"/>
-          <w:tab w:val="left" w:pos="1680"/>
-          <w:tab w:val="left" w:pos="2240"/>
-          <w:tab w:val="left" w:pos="2800"/>
-          <w:tab w:val="left" w:pos="3360"/>
-          <w:tab w:val="left" w:pos="3920"/>
-          <w:tab w:val="left" w:pos="4480"/>
-          <w:tab w:val="left" w:pos="5040"/>
-          <w:tab w:val="left" w:pos="5600"/>
-          <w:tab w:val="left" w:pos="6160"/>
-          <w:tab w:val="left" w:pos="6720"/>
-        </w:tabs>
-        <w:autoSpaceDE w:val="0"/>
-        <w:autoSpaceDN w:val="0"/>
-        <w:adjustRightInd w:val="0"/>
-        <w:rPr>
-          <w:rFonts w:ascii="Baskerville" w:hAnsi="Baskerville" w:cs="Arial"/>
-        </w:rPr>
-      </w:pPr>
-      <w:r>
-        <w:rPr>
-          <w:rFonts w:ascii="Baskerville" w:hAnsi="Baskerville" w:cs="Arial"/>
-          <w:i/>
-          <w:iCs/>
-        </w:rPr>
-        <w:t>Participation</w:t>
-      </w:r>
-      <w:r>
-        <w:rPr>
-          <w:rFonts w:ascii="Baskerville" w:hAnsi="Baskerville" w:cs="Arial"/>
-        </w:rPr>
-        <w:t xml:space="preserve"> (10</w:t>
-      </w:r>
-      <w:r>
-        <w:rPr>
-          <w:rFonts w:ascii="Baskerville" w:hAnsi="Baskerville" w:cs="Arial"/>
-        </w:rPr>
-        <w:t xml:space="preserve">%) We are utilizing a Canvas app called </w:t>
+    <w:bookmarkEnd w:id="0"/>
+    <w:p>
+      <w:pPr>
+        <w:widowControl w:val="0"/>
+        <w:tabs>
+          <w:tab w:val="left" w:pos="560"/>
+          <w:tab w:val="left" w:pos="1120"/>
+          <w:tab w:val="left" w:pos="1680"/>
+          <w:tab w:val="left" w:pos="2240"/>
+          <w:tab w:val="left" w:pos="2800"/>
+          <w:tab w:val="left" w:pos="3360"/>
+          <w:tab w:val="left" w:pos="3920"/>
+          <w:tab w:val="left" w:pos="4480"/>
+          <w:tab w:val="left" w:pos="5040"/>
+          <w:tab w:val="left" w:pos="5600"/>
+          <w:tab w:val="left" w:pos="6160"/>
+          <w:tab w:val="left" w:pos="6720"/>
+        </w:tabs>
+        <w:autoSpaceDE w:val="0"/>
+        <w:autoSpaceDN w:val="0"/>
+        <w:adjustRightInd w:val="0"/>
+        <w:rPr>
+          <w:rFonts w:ascii="Baskerville" w:hAnsi="Baskerville" w:cs="Arial"/>
+        </w:rPr>
+      </w:pPr>
+    </w:p>
+    <w:p>
+      <w:pPr>
+        <w:widowControl w:val="0"/>
+        <w:tabs>
+          <w:tab w:val="left" w:pos="560"/>
+          <w:tab w:val="left" w:pos="1120"/>
+          <w:tab w:val="left" w:pos="1680"/>
+          <w:tab w:val="left" w:pos="2240"/>
+          <w:tab w:val="left" w:pos="2800"/>
+          <w:tab w:val="left" w:pos="3360"/>
+          <w:tab w:val="left" w:pos="3920"/>
+          <w:tab w:val="left" w:pos="4480"/>
+          <w:tab w:val="left" w:pos="5040"/>
+          <w:tab w:val="left" w:pos="5600"/>
+          <w:tab w:val="left" w:pos="6160"/>
+          <w:tab w:val="left" w:pos="6720"/>
+        </w:tabs>
+        <w:autoSpaceDE w:val="0"/>
+        <w:autoSpaceDN w:val="0"/>
+        <w:adjustRightInd w:val="0"/>
+        <w:rPr>
+          <w:rFonts w:ascii="Baskerville" w:hAnsi="Baskerville" w:cs="Arial"/>
+        </w:rPr>
+      </w:pPr>
+    </w:p>
+    <w:p>
+      <w:pPr>
+        <w:widowControl w:val="0"/>
+        <w:tabs>
+          <w:tab w:val="left" w:pos="560"/>
+          <w:tab w:val="left" w:pos="1120"/>
+          <w:tab w:val="left" w:pos="1680"/>
+          <w:tab w:val="left" w:pos="2240"/>
+          <w:tab w:val="left" w:pos="2800"/>
+          <w:tab w:val="left" w:pos="3360"/>
+          <w:tab w:val="left" w:pos="3920"/>
+          <w:tab w:val="left" w:pos="4480"/>
+          <w:tab w:val="left" w:pos="5040"/>
+          <w:tab w:val="left" w:pos="5600"/>
+          <w:tab w:val="left" w:pos="6160"/>
+          <w:tab w:val="left" w:pos="6720"/>
+        </w:tabs>
+        <w:autoSpaceDE w:val="0"/>
+        <w:autoSpaceDN w:val="0"/>
+        <w:adjustRightInd w:val="0"/>
+        <w:rPr>
+          <w:rFonts w:ascii="Baskerville" w:hAnsi="Baskerville" w:cs="Arial"/>
+        </w:rPr>
+      </w:pPr>
+    </w:p>
+    <w:p>
+      <w:pPr>
+        <w:widowControl w:val="0"/>
+        <w:tabs>
+          <w:tab w:val="left" w:pos="560"/>
+          <w:tab w:val="left" w:pos="1120"/>
+          <w:tab w:val="left" w:pos="1680"/>
+          <w:tab w:val="left" w:pos="2240"/>
+          <w:tab w:val="left" w:pos="2800"/>
+          <w:tab w:val="left" w:pos="3360"/>
+          <w:tab w:val="left" w:pos="3920"/>
+          <w:tab w:val="left" w:pos="4480"/>
+          <w:tab w:val="left" w:pos="5040"/>
+          <w:tab w:val="left" w:pos="5600"/>
+          <w:tab w:val="left" w:pos="6160"/>
+          <w:tab w:val="left" w:pos="6720"/>
+        </w:tabs>
+        <w:autoSpaceDE w:val="0"/>
+        <w:autoSpaceDN w:val="0"/>
+        <w:adjustRightInd w:val="0"/>
+        <w:rPr>
+          <w:rFonts w:ascii="Baskerville" w:hAnsi="Baskerville" w:cs="Arial"/>
+          <w:b/>
+        </w:rPr>
+      </w:pPr>
+      <w:r>
+        <w:rPr>
+          <w:rFonts w:ascii="Baskerville" w:hAnsi="Baskerville" w:cs="Arial"/>
+          <w:b/>
+        </w:rPr>
+        <w:lastRenderedPageBreak/>
+        <w:t>Honor Code</w:t>
+      </w:r>
+    </w:p>
+    <w:p>
+      <w:pPr>
+        <w:rPr>
+          <w:rFonts w:ascii="Baskerville" w:hAnsi="Baskerville" w:cs="Arial"/>
+        </w:rPr>
+      </w:pPr>
+      <w:r>
+        <w:rPr>
+          <w:rFonts w:ascii="Baskerville" w:hAnsi="Baskerville" w:cs="Arial"/>
+        </w:rPr>
+        <w:t xml:space="preserve">It is expected that code submitted for all assignments will be original and independently written. The grading platform has plagiarism checks built-in to detect between student copying of code and usage of code from on-line resources (i.e. </w:t>
       </w:r>
       <w:proofErr w:type="spellStart"/>
       <w:r>
         <w:rPr>
           <w:rFonts w:ascii="Baskerville" w:hAnsi="Baskerville" w:cs="Arial"/>
         </w:rPr>
-        <w:t>YellowDig</w:t>
+        <w:t>stackoverflow</w:t>
       </w:r>
       <w:proofErr w:type="spellEnd"/>
       <w:r>
         <w:rPr>
           <w:rFonts w:ascii="Baskerville" w:hAnsi="Baskerville" w:cs="Arial"/>
         </w:rPr>
-        <w:t xml:space="preserve"> that allows for discussion amongst classmates. The app is structured similarly to </w:t>
-      </w:r>
-      <w:r>
-        <w:rPr>
-          <w:rFonts w:ascii="Baskerville" w:hAnsi="Baskerville" w:cs="Arial"/>
-        </w:rPr>
-        <w:t xml:space="preserve">the ‘Facebook News Feed’, except you receive points for each post and comment that you make. Participation on </w:t>
-      </w:r>
-      <w:proofErr w:type="spellStart"/>
-      <w:r>
-        <w:rPr>
-          <w:rFonts w:ascii="Baskerville" w:hAnsi="Baskerville" w:cs="Arial"/>
-        </w:rPr>
-        <w:t>Yellowdig</w:t>
-      </w:r>
-      <w:proofErr w:type="spellEnd"/>
-      <w:r>
-        <w:rPr>
-          <w:rFonts w:ascii="Baskerville" w:hAnsi="Baskerville" w:cs="Arial"/>
-        </w:rPr>
-        <w:t xml:space="preserve"> (both posting and answering questions) will comprise </w:t>
-      </w:r>
-      <w:bookmarkStart w:id="0" w:name="_GoBack"/>
-      <w:bookmarkEnd w:id="0"/>
-      <w:r>
-        <w:rPr>
-          <w:rFonts w:ascii="Baskerville" w:hAnsi="Baskerville" w:cs="Arial"/>
-        </w:rPr>
-        <w:t xml:space="preserve">your participation grade. </w:t>
-      </w:r>
-    </w:p>
-    <w:p>
-      <w:pPr>
-        <w:widowControl w:val="0"/>
-        <w:tabs>
-          <w:tab w:val="left" w:pos="560"/>
-          <w:tab w:val="left" w:pos="1120"/>
-          <w:tab w:val="left" w:pos="1680"/>
-          <w:tab w:val="left" w:pos="2240"/>
-          <w:tab w:val="left" w:pos="2800"/>
-          <w:tab w:val="left" w:pos="3360"/>
-          <w:tab w:val="left" w:pos="3920"/>
-          <w:tab w:val="left" w:pos="4480"/>
-          <w:tab w:val="left" w:pos="5040"/>
-          <w:tab w:val="left" w:pos="5600"/>
-          <w:tab w:val="left" w:pos="6160"/>
-          <w:tab w:val="left" w:pos="6720"/>
-        </w:tabs>
-        <w:autoSpaceDE w:val="0"/>
-        <w:autoSpaceDN w:val="0"/>
-        <w:adjustRightInd w:val="0"/>
-        <w:rPr>
-          <w:rFonts w:ascii="Baskerville" w:hAnsi="Baskerville" w:cs="Arial"/>
-        </w:rPr>
-      </w:pPr>
-    </w:p>
-    <w:p>
-      <w:pPr>
-        <w:widowControl w:val="0"/>
-        <w:tabs>
-          <w:tab w:val="left" w:pos="560"/>
-          <w:tab w:val="left" w:pos="1120"/>
-          <w:tab w:val="left" w:pos="1680"/>
-          <w:tab w:val="left" w:pos="2240"/>
-          <w:tab w:val="left" w:pos="2800"/>
-          <w:tab w:val="left" w:pos="3360"/>
-          <w:tab w:val="left" w:pos="3920"/>
-          <w:tab w:val="left" w:pos="4480"/>
-          <w:tab w:val="left" w:pos="5040"/>
-          <w:tab w:val="left" w:pos="5600"/>
-          <w:tab w:val="left" w:pos="6160"/>
-          <w:tab w:val="left" w:pos="6720"/>
-        </w:tabs>
-        <w:autoSpaceDE w:val="0"/>
-        <w:autoSpaceDN w:val="0"/>
-        <w:adjustRightInd w:val="0"/>
-        <w:rPr>
-          <w:rFonts w:ascii="Baskerville" w:hAnsi="Baskerville" w:cs="Arial"/>
-          <w:b/>
-        </w:rPr>
-      </w:pPr>
-      <w:r>
-        <w:rPr>
-          <w:rFonts w:ascii="Baskerville" w:hAnsi="Baskerville" w:cs="Arial"/>
-          <w:b/>
-        </w:rPr>
-        <w:t>Honor Code</w:t>
-      </w:r>
-    </w:p>
-    <w:p>
-      <w:pPr>
-        <w:rPr>
-          <w:rFonts w:ascii="Baskerville" w:hAnsi="Baskerville" w:cs="Arial"/>
-        </w:rPr>
-      </w:pPr>
-      <w:r>
-        <w:rPr>
-          <w:rFonts w:ascii="Baskerville" w:hAnsi="Baskerville" w:cs="Arial"/>
-        </w:rPr>
-        <w:t xml:space="preserve">It is expected that code submitted for all assignments will be original and independently written. The grading platform has plagiarism checks built-in to detect between student copying of code and usage of code from on-line resources (i.e. </w:t>
-      </w:r>
-      <w:proofErr w:type="spellStart"/>
-      <w:r>
-        <w:rPr>
-          <w:rFonts w:ascii="Baskerville" w:hAnsi="Baskerville" w:cs="Arial"/>
-        </w:rPr>
-        <w:t>stackoverflow</w:t>
-      </w:r>
-      <w:proofErr w:type="spellEnd"/>
-      <w:r>
-        <w:rPr>
-          <w:rFonts w:ascii="Baskerville" w:hAnsi="Baskerville" w:cs="Arial"/>
-        </w:rPr>
         <w:t xml:space="preserve">), which will be used. </w:t>
       </w:r>
     </w:p>
@@ -1334,7 +1537,6 @@
         <w:rPr>
           <w:rFonts w:ascii="Baskerville" w:hAnsi="Baskerville" w:cs="Arial"/>
         </w:rPr>
-        <w:lastRenderedPageBreak/>
         <w:t>Students are allowed,</w:t>
       </w:r>
       <w:r>
@@ -1815,7 +2017,16 @@
                 <w:sz w:val="22"/>
                 <w:szCs w:val="22"/>
               </w:rPr>
-              <w:t>Sept. 3</w:t>
+              <w:t xml:space="preserve">Sept. </w:t>
+            </w:r>
+            <w:r>
+              <w:rPr>
+                <w:rFonts w:ascii="Baskerville" w:hAnsi="Baskerville" w:cs="Times New Roman"/>
+                <w:color w:val="000000"/>
+                <w:sz w:val="22"/>
+                <w:szCs w:val="22"/>
+              </w:rPr>
+              <w:t>3</w:t>
             </w:r>
           </w:p>
         </w:tc>
@@ -1854,7 +2065,16 @@
                 <w:sz w:val="22"/>
                 <w:szCs w:val="22"/>
               </w:rPr>
-              <w:t>Sept. 12</w:t>
+              <w:t xml:space="preserve">Sept. </w:t>
+            </w:r>
+            <w:r>
+              <w:rPr>
+                <w:rFonts w:ascii="Baskerville" w:hAnsi="Baskerville" w:cs="Times New Roman"/>
+                <w:color w:val="000000"/>
+                <w:sz w:val="22"/>
+                <w:szCs w:val="22"/>
+              </w:rPr>
+              <w:t>10</w:t>
             </w:r>
           </w:p>
         </w:tc>
@@ -2046,7 +2266,16 @@
                 <w:sz w:val="22"/>
                 <w:szCs w:val="22"/>
               </w:rPr>
-              <w:t>Sept. 4</w:t>
+              <w:t xml:space="preserve">Sept. </w:t>
+            </w:r>
+            <w:r>
+              <w:rPr>
+                <w:rFonts w:ascii="Baskerville" w:hAnsi="Baskerville" w:cs="Times New Roman"/>
+                <w:color w:val="000000"/>
+                <w:sz w:val="22"/>
+                <w:szCs w:val="22"/>
+              </w:rPr>
+              <w:t>4</w:t>
             </w:r>
           </w:p>
         </w:tc>
@@ -2085,7 +2314,16 @@
                 <w:sz w:val="22"/>
                 <w:szCs w:val="22"/>
               </w:rPr>
-              <w:t>Sept. 12</w:t>
+              <w:t xml:space="preserve">Sept. </w:t>
+            </w:r>
+            <w:r>
+              <w:rPr>
+                <w:rFonts w:ascii="Baskerville" w:hAnsi="Baskerville" w:cs="Times New Roman"/>
+                <w:color w:val="000000"/>
+                <w:sz w:val="22"/>
+                <w:szCs w:val="22"/>
+              </w:rPr>
+              <w:t>10</w:t>
             </w:r>
           </w:p>
         </w:tc>
@@ -2277,7 +2515,16 @@
                 <w:sz w:val="22"/>
                 <w:szCs w:val="22"/>
               </w:rPr>
-              <w:t>Sept. 5</w:t>
+              <w:t xml:space="preserve">Sept. </w:t>
+            </w:r>
+            <w:r>
+              <w:rPr>
+                <w:rFonts w:ascii="Baskerville" w:hAnsi="Baskerville" w:cs="Times New Roman"/>
+                <w:color w:val="000000"/>
+                <w:sz w:val="22"/>
+                <w:szCs w:val="22"/>
+              </w:rPr>
+              <w:t>5</w:t>
             </w:r>
           </w:p>
         </w:tc>
@@ -2315,7 +2562,16 @@
                 <w:sz w:val="22"/>
                 <w:szCs w:val="22"/>
               </w:rPr>
-              <w:t>Sept. 12</w:t>
+              <w:t xml:space="preserve">Sept. </w:t>
+            </w:r>
+            <w:r>
+              <w:rPr>
+                <w:rFonts w:ascii="Baskerville" w:hAnsi="Baskerville" w:cs="Times New Roman"/>
+                <w:color w:val="000000"/>
+                <w:sz w:val="22"/>
+                <w:szCs w:val="22"/>
+              </w:rPr>
+              <w:t>10</w:t>
             </w:r>
           </w:p>
         </w:tc>
@@ -2507,7 +2763,16 @@
                 <w:sz w:val="22"/>
                 <w:szCs w:val="22"/>
               </w:rPr>
-              <w:t>Sept. 6</w:t>
+              <w:t xml:space="preserve">Sept. </w:t>
+            </w:r>
+            <w:r>
+              <w:rPr>
+                <w:rFonts w:ascii="Baskerville" w:hAnsi="Baskerville" w:cs="Times New Roman"/>
+                <w:color w:val="000000"/>
+                <w:sz w:val="22"/>
+                <w:szCs w:val="22"/>
+              </w:rPr>
+              <w:t>6</w:t>
             </w:r>
           </w:p>
         </w:tc>
@@ -2545,7 +2810,16 @@
                 <w:sz w:val="22"/>
                 <w:szCs w:val="22"/>
               </w:rPr>
-              <w:t>Sept. 12</w:t>
+              <w:t xml:space="preserve">Sept. </w:t>
+            </w:r>
+            <w:r>
+              <w:rPr>
+                <w:rFonts w:ascii="Baskerville" w:hAnsi="Baskerville" w:cs="Times New Roman"/>
+                <w:color w:val="000000"/>
+                <w:sz w:val="22"/>
+                <w:szCs w:val="22"/>
+              </w:rPr>
+              <w:t>10</w:t>
             </w:r>
           </w:p>
         </w:tc>
@@ -2779,7 +3053,16 @@
                 <w:sz w:val="22"/>
                 <w:szCs w:val="22"/>
               </w:rPr>
-              <w:t>Sept. 19</w:t>
+              <w:t>Sept. 1</w:t>
+            </w:r>
+            <w:r>
+              <w:rPr>
+                <w:rFonts w:ascii="Baskerville" w:hAnsi="Baskerville" w:cs="Times New Roman"/>
+                <w:color w:val="000000"/>
+                <w:sz w:val="22"/>
+                <w:szCs w:val="22"/>
+              </w:rPr>
+              <w:t>7</w:t>
             </w:r>
           </w:p>
         </w:tc>
@@ -3008,7 +3291,16 @@
                 <w:sz w:val="22"/>
                 <w:szCs w:val="22"/>
               </w:rPr>
-              <w:t>Sept. 19</w:t>
+              <w:t>Sept. 1</w:t>
+            </w:r>
+            <w:r>
+              <w:rPr>
+                <w:rFonts w:ascii="Baskerville" w:hAnsi="Baskerville" w:cs="Times New Roman"/>
+                <w:color w:val="000000"/>
+                <w:sz w:val="22"/>
+                <w:szCs w:val="22"/>
+              </w:rPr>
+              <w:t>7</w:t>
             </w:r>
           </w:p>
         </w:tc>
@@ -3236,7 +3528,15 @@
                 <w:sz w:val="22"/>
                 <w:szCs w:val="22"/>
               </w:rPr>
-              <w:t>Sept. 19</w:t>
+              <w:t>Sept. 1</w:t>
+            </w:r>
+            <w:r>
+              <w:rPr>
+                <w:rFonts w:ascii="Baskerville" w:hAnsi="Baskerville" w:cs="Times New Roman"/>
+                <w:sz w:val="22"/>
+                <w:szCs w:val="22"/>
+              </w:rPr>
+              <w:t>7</w:t>
             </w:r>
           </w:p>
         </w:tc>
@@ -3465,7 +3765,15 @@
                 <w:sz w:val="22"/>
                 <w:szCs w:val="22"/>
               </w:rPr>
-              <w:t>Sept. 19</w:t>
+              <w:t>Sept. 1</w:t>
+            </w:r>
+            <w:r>
+              <w:rPr>
+                <w:rFonts w:ascii="Baskerville" w:hAnsi="Baskerville" w:cs="Times New Roman"/>
+                <w:sz w:val="22"/>
+                <w:szCs w:val="22"/>
+              </w:rPr>
+              <w:t>7</w:t>
             </w:r>
           </w:p>
         </w:tc>
@@ -6156,9 +6464,9 @@
       </w:pPr>
     </w:p>
     <w:sectPr>
-      <w:headerReference w:type="default" r:id="rId14"/>
-      <w:footerReference w:type="even" r:id="rId15"/>
-      <w:footerReference w:type="default" r:id="rId16"/>
+      <w:headerReference w:type="default" r:id="rId16"/>
+      <w:footerReference w:type="even" r:id="rId17"/>
+      <w:footerReference w:type="default" r:id="rId18"/>
       <w:pgSz w:w="12240" w:h="15840"/>
       <w:pgMar w:top="1440" w:right="1440" w:bottom="1440" w:left="1440" w:header="720" w:footer="720" w:gutter="0"/>
       <w:cols w:space="720"/>
@@ -7015,6 +7323,16 @@
       <w:contextualSpacing/>
     </w:pPr>
   </w:style>
+  <w:style w:type="character" w:styleId="UnresolvedMention">
+    <w:name w:val="Unresolved Mention"/>
+    <w:basedOn w:val="DefaultParagraphFont"/>
+    <w:uiPriority w:val="99"/>
+    <w:rsid w:val="00E86698"/>
+    <w:rPr>
+      <w:color w:val="605E5C"/>
+      <w:shd w:val="clear" w:color="auto" w:fill="E1DFDD"/>
+    </w:rPr>
+  </w:style>
 </w:styles>
 </file>
 
@@ -7116,8 +7434,8 @@
     <w:altName w:val="ＭＳ 明朝"/>
     <w:panose1 w:val="02020609040205080304"/>
     <w:charset w:val="80"/>
-    <w:family w:val="auto"/>
-    <w:pitch w:val="variable"/>
+    <w:family w:val="modern"/>
+    <w:pitch w:val="fixed"/>
     <w:sig w:usb0="E00002FF" w:usb1="6AC7FDFB" w:usb2="08000012" w:usb3="00000000" w:csb0="0002009F" w:csb1="00000000"/>
   </w:font>
   <w:font w:name="Arial">
@@ -7156,7 +7474,7 @@
     <w:sig w:usb0="E00002FF" w:usb1="400004FF" w:usb2="00000000" w:usb3="00000000" w:csb0="0000019F" w:csb1="00000000"/>
   </w:font>
   <w:font w:name="Times">
-    <w:panose1 w:val="02000500000000000000"/>
+    <w:panose1 w:val="00000500000000020000"/>
     <w:charset w:val="00"/>
     <w:family w:val="auto"/>
     <w:pitch w:val="variable"/>
@@ -7264,6 +7582,7 @@
     <w:rsid w:val="009850D4"/>
     <w:rsid w:val="009A7B5D"/>
     <w:rsid w:val="00A07C7C"/>
+    <w:rsid w:val="00A172F3"/>
     <w:rsid w:val="00A6420F"/>
     <w:rsid w:val="00B16375"/>
     <w:rsid w:val="00D05448"/>

</xml_diff>